<commit_message>
vycuc z videi, clanku, nove odkazy
</commit_message>
<xml_diff>
--- a/zdroje/výcuc na konzultaci.docx
+++ b/zdroje/výcuc na konzultaci.docx
@@ -9,8 +9,531 @@
     </w:p>
     <w:p>
       <w:r>
+        <w:rPr>
+          <w:rStyle w:val="Nadpis3Char"/>
+        </w:rPr>
+        <w:t>Unplugged Plug-And-Play audio declipper based on consensus equilibrium of DNN and sparse optimization</w:t>
+      </w:r>
+      <w:r>
+        <w:t xml:space="preserve"> </w:t>
+      </w:r>
+      <w:hyperlink r:id="rId6" w:history="1">
+        <w:r>
+          <w:rPr>
+            <w:rStyle w:val="Hypertextovodkaz"/>
+          </w:rPr>
+          <w:t>https://ieeexplore.ieee.org/document/10095928</w:t>
+        </w:r>
+      </w:hyperlink>
+    </w:p>
+    <w:p>
+      <w:pPr>
+        <w:pStyle w:val="Odstavecseseznamem"/>
+        <w:numPr>
+          <w:ilvl w:val="0"/>
+          <w:numId w:val="7"/>
+        </w:numPr>
+      </w:pPr>
+      <w:r>
+        <w:t>Řeší se consensus ekvilibrium jako optimalizace pro audio declipping</w:t>
+      </w:r>
+    </w:p>
+    <w:p>
+      <w:pPr>
+        <w:pStyle w:val="Odstavecseseznamem"/>
+        <w:numPr>
+          <w:ilvl w:val="0"/>
+          <w:numId w:val="7"/>
+        </w:numPr>
+      </w:pPr>
+      <w:r>
+        <w:t>Výhodou CE je tady to, že kombinuje silné stránky obou přístupů k declipingu</w:t>
+      </w:r>
+    </w:p>
+    <w:p>
+      <w:pPr>
+        <w:pStyle w:val="Odstavecseseznamem"/>
+        <w:numPr>
+          <w:ilvl w:val="1"/>
+          <w:numId w:val="7"/>
+        </w:numPr>
+      </w:pPr>
+      <w:r>
+        <w:t>První jsou metody založené na řídkosti, které:</w:t>
+      </w:r>
+    </w:p>
+    <w:p>
+      <w:pPr>
+        <w:pStyle w:val="Odstavecseseznamem"/>
+        <w:numPr>
+          <w:ilvl w:val="2"/>
+          <w:numId w:val="7"/>
+        </w:numPr>
+      </w:pPr>
+      <w:r>
+        <w:t>Přímo používají vzorky původního signálu</w:t>
+      </w:r>
+    </w:p>
+    <w:p>
+      <w:pPr>
+        <w:pStyle w:val="Odstavecseseznamem"/>
+        <w:numPr>
+          <w:ilvl w:val="2"/>
+          <w:numId w:val="7"/>
+        </w:numPr>
+      </w:pPr>
+      <w:r>
+        <w:t>Mají slabou performance v případě, že je signál silně poškozen clippingem</w:t>
+      </w:r>
+    </w:p>
+    <w:p>
+      <w:pPr>
+        <w:pStyle w:val="Odstavecseseznamem"/>
+        <w:numPr>
+          <w:ilvl w:val="2"/>
+          <w:numId w:val="7"/>
+        </w:numPr>
+      </w:pPr>
+      <w:r>
+        <w:t>Předpokládají řídkost signálu ve spektru</w:t>
+      </w:r>
+    </w:p>
+    <w:p>
+      <w:pPr>
+        <w:pStyle w:val="Odstavecseseznamem"/>
+        <w:numPr>
+          <w:ilvl w:val="1"/>
+          <w:numId w:val="7"/>
+        </w:numPr>
+      </w:pPr>
+      <w:r>
+        <w:t>Druhé jsou metody založené na Neuronových sítích, které</w:t>
+      </w:r>
+    </w:p>
+    <w:p>
+      <w:pPr>
+        <w:pStyle w:val="Odstavecseseznamem"/>
+        <w:numPr>
+          <w:ilvl w:val="2"/>
+          <w:numId w:val="7"/>
+        </w:numPr>
+      </w:pPr>
+      <w:r>
+        <w:t>používají původní vzorky pouze nepřímo</w:t>
+      </w:r>
+    </w:p>
+    <w:p>
+      <w:pPr>
+        <w:pStyle w:val="Odstavecseseznamem"/>
+        <w:numPr>
+          <w:ilvl w:val="2"/>
+          <w:numId w:val="7"/>
+        </w:numPr>
+      </w:pPr>
+      <w:r>
+        <w:t>mají dobrou úspěšnost i u silně poškozených signálů</w:t>
+      </w:r>
+    </w:p>
+    <w:p>
+      <w:pPr>
+        <w:pStyle w:val="Odstavecseseznamem"/>
+        <w:numPr>
+          <w:ilvl w:val="2"/>
+          <w:numId w:val="7"/>
+        </w:numPr>
+      </w:pPr>
+      <w:r>
+        <w:t>DNN extrahují informace z datasetů, naučí se jak vypadá clipnutý signál a pak to použije pro declipping (somehow…)</w:t>
+      </w:r>
+    </w:p>
+    <w:p>
+      <w:pPr>
+        <w:pStyle w:val="Odstavecseseznamem"/>
+        <w:numPr>
+          <w:ilvl w:val="2"/>
+          <w:numId w:val="7"/>
+        </w:numPr>
+      </w:pPr>
+      <w:r>
+        <w:t>Nemohou však přímo použít neclipnuté vzorky původního signálu, takže nemají tak dobrou performance na signály, které jsou jen jemně poškozeny clippingem</w:t>
+      </w:r>
+      <w:r>
+        <w:t>. Neuronka se totiž obtížně učí co je to konzistentní clipping na signálech, které jsou jen málo poškozené</w:t>
+      </w:r>
+    </w:p>
+    <w:p>
+      <w:pPr>
+        <w:pStyle w:val="Odstavecseseznamem"/>
+        <w:numPr>
+          <w:ilvl w:val="3"/>
+          <w:numId w:val="7"/>
+        </w:numPr>
+      </w:pPr>
+      <w:r>
+        <w:t>Nedaří se ji najít jakousi identity mapu?</w:t>
+      </w:r>
+    </w:p>
+    <w:p>
+      <w:pPr>
+        <w:pStyle w:val="Odstavecseseznamem"/>
+        <w:numPr>
+          <w:ilvl w:val="1"/>
+          <w:numId w:val="7"/>
+        </w:numPr>
+      </w:pPr>
+      <w:r>
+        <w:rPr>
+          <w:b/>
+          <w:bCs/>
+        </w:rPr>
+        <w:t>Gaborova transformace</w:t>
+      </w:r>
+      <w:r>
+        <w:rPr>
+          <w:b/>
+          <w:bCs/>
+        </w:rPr>
+        <w:t xml:space="preserve"> = STFT! </w:t>
+      </w:r>
+    </w:p>
+    <w:p>
+      <w:pPr>
+        <w:pStyle w:val="Odstavecseseznamem"/>
+        <w:numPr>
+          <w:ilvl w:val="1"/>
+          <w:numId w:val="7"/>
+        </w:numPr>
+        <w:rPr>
+          <w:b/>
+          <w:bCs/>
+        </w:rPr>
+      </w:pPr>
+      <w:r>
+        <w:rPr>
+          <w:b/>
+          <w:bCs/>
+        </w:rPr>
+        <w:t xml:space="preserve">ILL-posed </w:t>
+      </w:r>
+      <w:r>
+        <w:t>=</w:t>
+      </w:r>
+      <w:r>
+        <w:t xml:space="preserve"> problém, který nemá jednoznačné řešení</w:t>
+      </w:r>
+    </w:p>
+    <w:p>
+      <w:pPr>
+        <w:pStyle w:val="Odstavecseseznamem"/>
+        <w:numPr>
+          <w:ilvl w:val="0"/>
+          <w:numId w:val="7"/>
+        </w:numPr>
+        <w:rPr>
+          <w:b/>
+          <w:bCs/>
+        </w:rPr>
+      </w:pPr>
+      <w:r>
+        <w:rPr>
+          <w:b/>
+          <w:bCs/>
+        </w:rPr>
+        <w:t>Uhhh…</w:t>
+      </w:r>
+    </w:p>
+    <w:p>
+      <w:pPr>
+        <w:pStyle w:val="Odstavecseseznamem"/>
+        <w:numPr>
+          <w:ilvl w:val="0"/>
+          <w:numId w:val="7"/>
+        </w:numPr>
+        <w:rPr>
+          <w:b/>
+          <w:bCs/>
+        </w:rPr>
+      </w:pPr>
+      <w:r>
+        <w:rPr>
+          <w:b/>
+          <w:bCs/>
+          <w:noProof/>
+        </w:rPr>
+        <w:drawing>
+          <wp:inline distT="0" distB="0" distL="0" distR="0" wp14:anchorId="7FE34CBF" wp14:editId="3967BB9C">
+            <wp:extent cx="4629150" cy="3458085"/>
+            <wp:effectExtent l="0" t="0" r="0" b="9525"/>
+            <wp:docPr id="403007000" name="Obrázek 1" descr="Obsah obrázku text, snímek obrazovky, Písmo, dokument&#10;&#10;Popis byl vytvořen automaticky"/>
+            <wp:cNvGraphicFramePr>
+              <a:graphicFrameLocks xmlns:a="http://schemas.openxmlformats.org/drawingml/2006/main" noChangeAspect="1"/>
+            </wp:cNvGraphicFramePr>
+            <a:graphic xmlns:a="http://schemas.openxmlformats.org/drawingml/2006/main">
+              <a:graphicData uri="http://schemas.openxmlformats.org/drawingml/2006/picture">
+                <pic:pic xmlns:pic="http://schemas.openxmlformats.org/drawingml/2006/picture">
+                  <pic:nvPicPr>
+                    <pic:cNvPr id="403007000" name="Obrázek 1" descr="Obsah obrázku text, snímek obrazovky, Písmo, dokument&#10;&#10;Popis byl vytvořen automaticky"/>
+                    <pic:cNvPicPr/>
+                  </pic:nvPicPr>
+                  <pic:blipFill>
+                    <a:blip r:embed="rId7"/>
+                    <a:stretch>
+                      <a:fillRect/>
+                    </a:stretch>
+                  </pic:blipFill>
+                  <pic:spPr>
+                    <a:xfrm>
+                      <a:off x="0" y="0"/>
+                      <a:ext cx="4630896" cy="3459389"/>
+                    </a:xfrm>
+                    <a:prstGeom prst="rect">
+                      <a:avLst/>
+                    </a:prstGeom>
+                  </pic:spPr>
+                </pic:pic>
+              </a:graphicData>
+            </a:graphic>
+          </wp:inline>
+        </w:drawing>
+      </w:r>
+    </w:p>
+    <w:p>
+      <w:pPr>
+        <w:pStyle w:val="Odstavecseseznamem"/>
+        <w:numPr>
+          <w:ilvl w:val="1"/>
+          <w:numId w:val="7"/>
+        </w:numPr>
+        <w:rPr>
+          <w:b/>
+          <w:bCs/>
+        </w:rPr>
+      </w:pPr>
+      <w:r>
+        <w:rPr>
+          <w:b/>
+          <w:bCs/>
+        </w:rPr>
+        <w:t>Co definuje tato rovnice?</w:t>
+      </w:r>
+    </w:p>
+    <w:p>
+      <w:pPr>
+        <w:pStyle w:val="Odstavecseseznamem"/>
+        <w:ind w:firstLine="360"/>
+      </w:pPr>
+      <w:r>
+        <w:rPr>
+          <w:noProof/>
+        </w:rPr>
+        <w:lastRenderedPageBreak/>
+        <w:drawing>
+          <wp:inline distT="0" distB="0" distL="0" distR="0" wp14:anchorId="0165A89D" wp14:editId="3402473C">
+            <wp:extent cx="4887007" cy="523948"/>
+            <wp:effectExtent l="0" t="0" r="8890" b="9525"/>
+            <wp:docPr id="195122576" name="Obrázek 1"/>
+            <wp:cNvGraphicFramePr>
+              <a:graphicFrameLocks xmlns:a="http://schemas.openxmlformats.org/drawingml/2006/main" noChangeAspect="1"/>
+            </wp:cNvGraphicFramePr>
+            <a:graphic xmlns:a="http://schemas.openxmlformats.org/drawingml/2006/main">
+              <a:graphicData uri="http://schemas.openxmlformats.org/drawingml/2006/picture">
+                <pic:pic xmlns:pic="http://schemas.openxmlformats.org/drawingml/2006/picture">
+                  <pic:nvPicPr>
+                    <pic:cNvPr id="195122576" name=""/>
+                    <pic:cNvPicPr/>
+                  </pic:nvPicPr>
+                  <pic:blipFill>
+                    <a:blip r:embed="rId8"/>
+                    <a:stretch>
+                      <a:fillRect/>
+                    </a:stretch>
+                  </pic:blipFill>
+                  <pic:spPr>
+                    <a:xfrm>
+                      <a:off x="0" y="0"/>
+                      <a:ext cx="4887007" cy="523948"/>
+                    </a:xfrm>
+                    <a:prstGeom prst="rect">
+                      <a:avLst/>
+                    </a:prstGeom>
+                  </pic:spPr>
+                </pic:pic>
+              </a:graphicData>
+            </a:graphic>
+          </wp:inline>
+        </w:drawing>
+      </w:r>
+    </w:p>
+    <w:p>
+      <w:pPr>
+        <w:pStyle w:val="Odstavecseseznamem"/>
+        <w:numPr>
+          <w:ilvl w:val="0"/>
+          <w:numId w:val="7"/>
+        </w:numPr>
+      </w:pPr>
+      <w:r>
+        <w:t>P</w:t>
+      </w:r>
+      <w:r>
+        <w:t>roximity operator</w:t>
+      </w:r>
+      <w:r>
+        <w:t xml:space="preserve"> = operátor, který z vektoru dělá jiný vektor a závisí na funkci „malé f“</w:t>
+      </w:r>
+    </w:p>
+    <w:p>
+      <w:pPr>
+        <w:pStyle w:val="Odstavecseseznamem"/>
+        <w:numPr>
+          <w:ilvl w:val="0"/>
+          <w:numId w:val="7"/>
+        </w:numPr>
+      </w:pPr>
+      <w:r>
+        <w:t>Nemam šajn co se děje:</w:t>
+      </w:r>
+    </w:p>
+    <w:p>
+      <w:pPr>
+        <w:pStyle w:val="Odstavecseseznamem"/>
+        <w:numPr>
+          <w:ilvl w:val="0"/>
+          <w:numId w:val="7"/>
+        </w:numPr>
+      </w:pPr>
+      <w:r>
+        <w:rPr>
+          <w:noProof/>
+        </w:rPr>
+        <w:drawing>
+          <wp:inline distT="0" distB="0" distL="0" distR="0" wp14:anchorId="1F6CC18B" wp14:editId="6455AD77">
+            <wp:extent cx="5760720" cy="2891790"/>
+            <wp:effectExtent l="0" t="0" r="0" b="3810"/>
+            <wp:docPr id="1960036324" name="Obrázek 1" descr="Obsah obrázku text, snímek obrazovky, Písmo, číslo&#10;&#10;Popis byl vytvořen automaticky"/>
+            <wp:cNvGraphicFramePr>
+              <a:graphicFrameLocks xmlns:a="http://schemas.openxmlformats.org/drawingml/2006/main" noChangeAspect="1"/>
+            </wp:cNvGraphicFramePr>
+            <a:graphic xmlns:a="http://schemas.openxmlformats.org/drawingml/2006/main">
+              <a:graphicData uri="http://schemas.openxmlformats.org/drawingml/2006/picture">
+                <pic:pic xmlns:pic="http://schemas.openxmlformats.org/drawingml/2006/picture">
+                  <pic:nvPicPr>
+                    <pic:cNvPr id="1960036324" name="Obrázek 1" descr="Obsah obrázku text, snímek obrazovky, Písmo, číslo&#10;&#10;Popis byl vytvořen automaticky"/>
+                    <pic:cNvPicPr/>
+                  </pic:nvPicPr>
+                  <pic:blipFill>
+                    <a:blip r:embed="rId9"/>
+                    <a:stretch>
+                      <a:fillRect/>
+                    </a:stretch>
+                  </pic:blipFill>
+                  <pic:spPr>
+                    <a:xfrm>
+                      <a:off x="0" y="0"/>
+                      <a:ext cx="5760720" cy="2891790"/>
+                    </a:xfrm>
+                    <a:prstGeom prst="rect">
+                      <a:avLst/>
+                    </a:prstGeom>
+                  </pic:spPr>
+                </pic:pic>
+              </a:graphicData>
+            </a:graphic>
+          </wp:inline>
+        </w:drawing>
+      </w:r>
+    </w:p>
+    <w:p>
+      <w:pPr>
+        <w:pStyle w:val="Odstavecseseznamem"/>
+        <w:numPr>
+          <w:ilvl w:val="0"/>
+          <w:numId w:val="7"/>
+        </w:numPr>
+      </w:pPr>
+      <w:r>
+        <w:rPr>
+          <w:noProof/>
+        </w:rPr>
+        <w:drawing>
+          <wp:inline distT="0" distB="0" distL="0" distR="0" wp14:anchorId="6F7FB0C8" wp14:editId="6A13C1DA">
+            <wp:extent cx="5760720" cy="2679065"/>
+            <wp:effectExtent l="0" t="0" r="0" b="6985"/>
+            <wp:docPr id="2130027193" name="Obrázek 1" descr="Obsah obrázku text, snímek obrazovky, Písmo, číslo&#10;&#10;Popis byl vytvořen automaticky"/>
+            <wp:cNvGraphicFramePr>
+              <a:graphicFrameLocks xmlns:a="http://schemas.openxmlformats.org/drawingml/2006/main" noChangeAspect="1"/>
+            </wp:cNvGraphicFramePr>
+            <a:graphic xmlns:a="http://schemas.openxmlformats.org/drawingml/2006/main">
+              <a:graphicData uri="http://schemas.openxmlformats.org/drawingml/2006/picture">
+                <pic:pic xmlns:pic="http://schemas.openxmlformats.org/drawingml/2006/picture">
+                  <pic:nvPicPr>
+                    <pic:cNvPr id="2130027193" name="Obrázek 1" descr="Obsah obrázku text, snímek obrazovky, Písmo, číslo&#10;&#10;Popis byl vytvořen automaticky"/>
+                    <pic:cNvPicPr/>
+                  </pic:nvPicPr>
+                  <pic:blipFill>
+                    <a:blip r:embed="rId10"/>
+                    <a:stretch>
+                      <a:fillRect/>
+                    </a:stretch>
+                  </pic:blipFill>
+                  <pic:spPr>
+                    <a:xfrm>
+                      <a:off x="0" y="0"/>
+                      <a:ext cx="5760720" cy="2679065"/>
+                    </a:xfrm>
+                    <a:prstGeom prst="rect">
+                      <a:avLst/>
+                    </a:prstGeom>
+                  </pic:spPr>
+                </pic:pic>
+              </a:graphicData>
+            </a:graphic>
+          </wp:inline>
+        </w:drawing>
+      </w:r>
+    </w:p>
+    <w:p>
+      <w:pPr>
+        <w:pStyle w:val="Odstavecseseznamem"/>
+        <w:numPr>
+          <w:ilvl w:val="0"/>
+          <w:numId w:val="7"/>
+        </w:numPr>
+      </w:pPr>
+      <w:r>
+        <w:t>Netušim vůbec jak číst kapitolu results</w:t>
+      </w:r>
+    </w:p>
+    <w:p>
+      <w:pPr>
+        <w:pStyle w:val="Odstavecseseznamem"/>
+        <w:numPr>
+          <w:ilvl w:val="1"/>
+          <w:numId w:val="7"/>
+        </w:numPr>
+      </w:pPr>
+      <w:r>
+        <w:t>Co je to SDR a PESQ? Jak byly tedy porovnány výsledky jednotlivých metod a CE?</w:t>
+      </w:r>
+    </w:p>
+    <w:p>
+      <w:r>
+        <w:rPr>
+          <w:rStyle w:val="Nadpis3Char"/>
+        </w:rPr>
         <w:t>Plug and Play unplugged</w:t>
       </w:r>
+      <w:r>
+        <w:t xml:space="preserve"> </w:t>
+      </w:r>
+      <w:hyperlink r:id="rId11" w:history="1">
+        <w:r>
+          <w:rPr>
+            <w:rStyle w:val="Hypertextovodkaz"/>
+          </w:rPr>
+          <w:t>https://arxiv.org/pdf/1705.08983</w:t>
+        </w:r>
+      </w:hyperlink>
     </w:p>
     <w:p>
       <w:pPr>
@@ -42,7 +565,16 @@
         <w:t>existuj</w:t>
       </w:r>
       <w:r>
-        <w:t>ící metoda řešení declipingu?</w:t>
+        <w:t xml:space="preserve">ící metoda řešení </w:t>
+      </w:r>
+      <w:r>
+        <w:t>restaurace signálu</w:t>
+      </w:r>
+      <w:r>
+        <w:t>?</w:t>
+      </w:r>
+      <w:r>
+        <w:t xml:space="preserve"> (declipping, denoising..)</w:t>
       </w:r>
     </w:p>
     <w:p>
@@ -54,7 +586,23 @@
         </w:numPr>
       </w:pPr>
       <w:r>
-        <w:t>Regularized inversion – je tedy ta úloha, pod kterou spadá declipping? Najít původní reprezentaci neúplných dat?</w:t>
+        <w:t xml:space="preserve">Regularized inversion – je tedy ta úloha, pod kterou spadá declipping? </w:t>
+      </w:r>
+      <w:r>
+        <w:rPr>
+          <w:b/>
+          <w:bCs/>
+        </w:rPr>
+        <w:t>Najít původní reprezentaci neúplných dat</w:t>
+      </w:r>
+      <w:r>
+        <w:t>?</w:t>
+      </w:r>
+      <w:r>
+        <w:t xml:space="preserve"> </w:t>
+      </w:r>
+      <w:r>
+        <w:t>To nemá jednoznačné řešení a proto jsou použity regularizéry, které to řešení mají stabilizovat.</w:t>
       </w:r>
     </w:p>
     <w:p>
@@ -66,10 +614,31 @@
         </w:numPr>
       </w:pPr>
       <w:r>
+        <w:lastRenderedPageBreak/>
         <w:t>Cost function</w:t>
       </w:r>
       <w:r>
-        <w:t xml:space="preserve"> je nějaká funkce, která určuje, jak moc signál splňuje kritéria pro to, aby byl považován za declipnutý?</w:t>
+        <w:t xml:space="preserve"> je nějaká funkce, která určuje, </w:t>
+      </w:r>
+      <w:r>
+        <w:rPr>
+          <w:b/>
+          <w:bCs/>
+        </w:rPr>
+        <w:t>jak moc signál splňuje kritéria pro to</w:t>
+      </w:r>
+      <w:r>
+        <w:rPr>
+          <w:b/>
+          <w:bCs/>
+        </w:rPr>
+        <w:t xml:space="preserve"> (měří kvalitu</w:t>
+      </w:r>
+      <w:r>
+        <w:t>)</w:t>
+      </w:r>
+      <w:r>
+        <w:t>, aby byl považován za declipnutý?</w:t>
       </w:r>
     </w:p>
     <w:p>
@@ -100,6 +669,18 @@
       <w:pPr>
         <w:pStyle w:val="Odstavecseseznamem"/>
         <w:numPr>
+          <w:ilvl w:val="1"/>
+          <w:numId w:val="1"/>
+        </w:numPr>
+      </w:pPr>
+      <w:r>
+        <w:t>S(G(x))</w:t>
+      </w:r>
+    </w:p>
+    <w:p>
+      <w:pPr>
+        <w:pStyle w:val="Odstavecseseznamem"/>
+        <w:numPr>
           <w:ilvl w:val="0"/>
           <w:numId w:val="1"/>
         </w:numPr>
@@ -123,9 +704,960 @@
         <w:t>, tzn CE zobecňuje MAP</w:t>
       </w:r>
     </w:p>
+    <w:p>
+      <w:pPr>
+        <w:pStyle w:val="Odstavecseseznamem"/>
+        <w:numPr>
+          <w:ilvl w:val="0"/>
+          <w:numId w:val="1"/>
+        </w:numPr>
+      </w:pPr>
+      <w:r>
+        <w:t>Už tady moc netušim:</w:t>
+      </w:r>
+    </w:p>
+    <w:p>
+      <w:pPr>
+        <w:ind w:left="360"/>
+      </w:pPr>
+      <w:r>
+        <w:rPr>
+          <w:noProof/>
+        </w:rPr>
+        <w:drawing>
+          <wp:inline distT="0" distB="0" distL="0" distR="0" wp14:anchorId="76D03358" wp14:editId="3513A56B">
+            <wp:extent cx="5760720" cy="2087880"/>
+            <wp:effectExtent l="0" t="0" r="0" b="7620"/>
+            <wp:docPr id="1181692667" name="Obrázek 1" descr="Obsah obrázku text, snímek obrazovky, Písmo, číslo&#10;&#10;Popis byl vytvořen automaticky"/>
+            <wp:cNvGraphicFramePr>
+              <a:graphicFrameLocks xmlns:a="http://schemas.openxmlformats.org/drawingml/2006/main" noChangeAspect="1"/>
+            </wp:cNvGraphicFramePr>
+            <a:graphic xmlns:a="http://schemas.openxmlformats.org/drawingml/2006/main">
+              <a:graphicData uri="http://schemas.openxmlformats.org/drawingml/2006/picture">
+                <pic:pic xmlns:pic="http://schemas.openxmlformats.org/drawingml/2006/picture">
+                  <pic:nvPicPr>
+                    <pic:cNvPr id="1181692667" name="Obrázek 1" descr="Obsah obrázku text, snímek obrazovky, Písmo, číslo&#10;&#10;Popis byl vytvořen automaticky"/>
+                    <pic:cNvPicPr/>
+                  </pic:nvPicPr>
+                  <pic:blipFill>
+                    <a:blip r:embed="rId12"/>
+                    <a:stretch>
+                      <a:fillRect/>
+                    </a:stretch>
+                  </pic:blipFill>
+                  <pic:spPr>
+                    <a:xfrm>
+                      <a:off x="0" y="0"/>
+                      <a:ext cx="5760720" cy="2087880"/>
+                    </a:xfrm>
+                    <a:prstGeom prst="rect">
+                      <a:avLst/>
+                    </a:prstGeom>
+                  </pic:spPr>
+                </pic:pic>
+              </a:graphicData>
+            </a:graphic>
+          </wp:inline>
+        </w:drawing>
+      </w:r>
+    </w:p>
+    <w:p>
+      <w:pPr>
+        <w:pStyle w:val="Odstavecseseznamem"/>
+        <w:numPr>
+          <w:ilvl w:val="0"/>
+          <w:numId w:val="2"/>
+        </w:numPr>
+      </w:pPr>
+      <w:r>
+        <w:t xml:space="preserve">f </w:t>
+      </w:r>
+      <w:r>
+        <w:sym w:font="Wingdings" w:char="F0E0"/>
+      </w:r>
+      <w:r>
+        <w:t xml:space="preserve"> jak moc dobře signál odpovídá rekonstruovaným datům</w:t>
+      </w:r>
+    </w:p>
+    <w:p>
+      <w:pPr>
+        <w:pStyle w:val="Odstavecseseznamem"/>
+        <w:numPr>
+          <w:ilvl w:val="0"/>
+          <w:numId w:val="2"/>
+        </w:numPr>
+      </w:pPr>
+      <w:r>
+        <w:t xml:space="preserve">h </w:t>
+      </w:r>
+      <w:r>
+        <w:sym w:font="Wingdings" w:char="F0E0"/>
+      </w:r>
+      <w:r>
+        <w:t xml:space="preserve"> nějaké další požadavky, které na něj mám (třeba ta řídkost spektra)</w:t>
+      </w:r>
+    </w:p>
+    <w:p>
+      <w:pPr>
+        <w:pStyle w:val="Odstavecseseznamem"/>
+        <w:numPr>
+          <w:ilvl w:val="0"/>
+          <w:numId w:val="3"/>
+        </w:numPr>
+      </w:pPr>
+      <w:r>
+        <w:t>Přechod od MAP k CE</w:t>
+      </w:r>
+    </w:p>
+    <w:p>
+      <w:pPr>
+        <w:pStyle w:val="Odstavecseseznamem"/>
+      </w:pPr>
+      <w:r>
+        <w:rPr>
+          <w:noProof/>
+        </w:rPr>
+        <w:drawing>
+          <wp:inline distT="0" distB="0" distL="0" distR="0" wp14:anchorId="676A0734" wp14:editId="1C2AC47B">
+            <wp:extent cx="5760720" cy="2355850"/>
+            <wp:effectExtent l="0" t="0" r="0" b="6350"/>
+            <wp:docPr id="997587978" name="Obrázek 1" descr="Obsah obrázku text, snímek obrazovky, Písmo&#10;&#10;Popis byl vytvořen automaticky"/>
+            <wp:cNvGraphicFramePr>
+              <a:graphicFrameLocks xmlns:a="http://schemas.openxmlformats.org/drawingml/2006/main" noChangeAspect="1"/>
+            </wp:cNvGraphicFramePr>
+            <a:graphic xmlns:a="http://schemas.openxmlformats.org/drawingml/2006/main">
+              <a:graphicData uri="http://schemas.openxmlformats.org/drawingml/2006/picture">
+                <pic:pic xmlns:pic="http://schemas.openxmlformats.org/drawingml/2006/picture">
+                  <pic:nvPicPr>
+                    <pic:cNvPr id="997587978" name="Obrázek 1" descr="Obsah obrázku text, snímek obrazovky, Písmo&#10;&#10;Popis byl vytvořen automaticky"/>
+                    <pic:cNvPicPr/>
+                  </pic:nvPicPr>
+                  <pic:blipFill>
+                    <a:blip r:embed="rId13"/>
+                    <a:stretch>
+                      <a:fillRect/>
+                    </a:stretch>
+                  </pic:blipFill>
+                  <pic:spPr>
+                    <a:xfrm>
+                      <a:off x="0" y="0"/>
+                      <a:ext cx="5760720" cy="2355850"/>
+                    </a:xfrm>
+                    <a:prstGeom prst="rect">
+                      <a:avLst/>
+                    </a:prstGeom>
+                  </pic:spPr>
+                </pic:pic>
+              </a:graphicData>
+            </a:graphic>
+          </wp:inline>
+        </w:drawing>
+      </w:r>
+    </w:p>
+    <w:p>
+      <w:pPr>
+        <w:pStyle w:val="Odstavecseseznamem"/>
+        <w:numPr>
+          <w:ilvl w:val="0"/>
+          <w:numId w:val="3"/>
+        </w:numPr>
+      </w:pPr>
+      <w:r>
+        <w:t>Tohle chápu tak, že minimalizuju součet výstupů, který dostanu z jednotlivých řešení (neuronek/algoritmů)</w:t>
+      </w:r>
+    </w:p>
+    <w:p>
+      <w:pPr>
+        <w:pStyle w:val="Odstavecseseznamem"/>
+        <w:numPr>
+          <w:ilvl w:val="0"/>
+          <w:numId w:val="3"/>
+        </w:numPr>
+        <w:rPr>
+          <w:b/>
+          <w:bCs/>
+          <w:color w:val="FF0000"/>
+        </w:rPr>
+      </w:pPr>
+      <w:r>
+        <w:rPr>
+          <w:b/>
+          <w:bCs/>
+          <w:color w:val="FF0000"/>
+        </w:rPr>
+        <w:t xml:space="preserve">x_i </w:t>
+      </w:r>
+      <w:r>
+        <w:rPr>
+          <w:b/>
+          <w:bCs/>
+        </w:rPr>
+        <w:sym w:font="Wingdings" w:char="F0E0"/>
+      </w:r>
+      <w:r>
+        <w:rPr>
+          <w:b/>
+          <w:bCs/>
+        </w:rPr>
+        <w:t xml:space="preserve"> je jeden dílčí restaurovaný signál jedné mé komponenty/agenta?</w:t>
+      </w:r>
+    </w:p>
+    <w:p>
+      <w:pPr>
+        <w:pStyle w:val="Odstavecseseznamem"/>
+        <w:numPr>
+          <w:ilvl w:val="0"/>
+          <w:numId w:val="3"/>
+        </w:numPr>
+        <w:rPr>
+          <w:b/>
+          <w:bCs/>
+        </w:rPr>
+      </w:pPr>
+      <w:r>
+        <w:rPr>
+          <w:b/>
+          <w:bCs/>
+          <w:color w:val="FF0000"/>
+        </w:rPr>
+        <w:t xml:space="preserve">f_i </w:t>
+      </w:r>
+      <w:r>
+        <w:rPr>
+          <w:b/>
+          <w:bCs/>
+        </w:rPr>
+        <w:sym w:font="Wingdings" w:char="F0E0"/>
+      </w:r>
+      <w:r>
+        <w:rPr>
+          <w:b/>
+          <w:bCs/>
+        </w:rPr>
+        <w:t xml:space="preserve"> je nějaká funkce, která nějak analyzuje každý z těchto signálů?</w:t>
+      </w:r>
+    </w:p>
+    <w:p>
+      <w:pPr>
+        <w:pStyle w:val="Odstavecseseznamem"/>
+        <w:numPr>
+          <w:ilvl w:val="1"/>
+          <w:numId w:val="3"/>
+        </w:numPr>
+      </w:pPr>
+      <w:r>
+        <w:t>A já se tedy snažím</w:t>
+      </w:r>
+      <w:r>
+        <w:t xml:space="preserve"> všechna tyto f_i opakovaně počítat, dokud se mi jejich hodnoty nepodaří minimalizovat pod nějaký t</w:t>
+      </w:r>
+      <w:r>
+        <w:t>h</w:t>
+      </w:r>
+      <w:r>
+        <w:t>reshold?</w:t>
+      </w:r>
+    </w:p>
+    <w:p>
+      <w:pPr>
+        <w:pStyle w:val="Odstavecseseznamem"/>
+        <w:numPr>
+          <w:ilvl w:val="0"/>
+          <w:numId w:val="3"/>
+        </w:numPr>
+      </w:pPr>
+      <w:r>
+        <w:lastRenderedPageBreak/>
+        <w:t>Cílem tohoto přístupu, tzv. Plug-and-Play prior method</w:t>
+      </w:r>
+      <w:r>
+        <w:rPr>
+          <w:b/>
+          <w:bCs/>
+        </w:rPr>
+        <w:t xml:space="preserve">, je nahradit apriorní model v bayesovské formulaci </w:t>
+      </w:r>
+      <w:r>
+        <w:t>(ta rovnice s pravděpodobností) denoisujícím</w:t>
+      </w:r>
+      <w:r>
+        <w:t xml:space="preserve"> (</w:t>
+      </w:r>
+      <w:r>
+        <w:t>declipping</w:t>
+      </w:r>
+      <w:r>
+        <w:t>)</w:t>
+      </w:r>
+      <w:r>
+        <w:t xml:space="preserve"> operátorem</w:t>
+      </w:r>
+    </w:p>
+    <w:p>
+      <w:pPr>
+        <w:pStyle w:val="Odstavecseseznamem"/>
+        <w:numPr>
+          <w:ilvl w:val="0"/>
+          <w:numId w:val="3"/>
+        </w:numPr>
+      </w:pPr>
+      <w:r>
+        <w:t>Na stranách 2 a 3 jsou různý odkazy na články, kde se někdo pokusil podobný model pro denoising použít</w:t>
+      </w:r>
+    </w:p>
+    <w:p>
+      <w:pPr>
+        <w:pStyle w:val="Odstavecseseznamem"/>
+        <w:numPr>
+          <w:ilvl w:val="0"/>
+          <w:numId w:val="3"/>
+        </w:numPr>
+      </w:pPr>
+      <w:r>
+        <w:t>Tady už se úplně ztrácim:</w:t>
+      </w:r>
+    </w:p>
+    <w:p>
+      <w:pPr>
+        <w:ind w:left="360"/>
+      </w:pPr>
+      <w:r>
+        <w:rPr>
+          <w:noProof/>
+        </w:rPr>
+        <w:drawing>
+          <wp:inline distT="0" distB="0" distL="0" distR="0" wp14:anchorId="6B7ABB34" wp14:editId="034295CB">
+            <wp:extent cx="5760720" cy="1826895"/>
+            <wp:effectExtent l="0" t="0" r="0" b="1905"/>
+            <wp:docPr id="806387050" name="Obrázek 1"/>
+            <wp:cNvGraphicFramePr>
+              <a:graphicFrameLocks xmlns:a="http://schemas.openxmlformats.org/drawingml/2006/main" noChangeAspect="1"/>
+            </wp:cNvGraphicFramePr>
+            <a:graphic xmlns:a="http://schemas.openxmlformats.org/drawingml/2006/main">
+              <a:graphicData uri="http://schemas.openxmlformats.org/drawingml/2006/picture">
+                <pic:pic xmlns:pic="http://schemas.openxmlformats.org/drawingml/2006/picture">
+                  <pic:nvPicPr>
+                    <pic:cNvPr id="806387050" name=""/>
+                    <pic:cNvPicPr/>
+                  </pic:nvPicPr>
+                  <pic:blipFill>
+                    <a:blip r:embed="rId14"/>
+                    <a:stretch>
+                      <a:fillRect/>
+                    </a:stretch>
+                  </pic:blipFill>
+                  <pic:spPr>
+                    <a:xfrm>
+                      <a:off x="0" y="0"/>
+                      <a:ext cx="5760720" cy="1826895"/>
+                    </a:xfrm>
+                    <a:prstGeom prst="rect">
+                      <a:avLst/>
+                    </a:prstGeom>
+                  </pic:spPr>
+                </pic:pic>
+              </a:graphicData>
+            </a:graphic>
+          </wp:inline>
+        </w:drawing>
+      </w:r>
+    </w:p>
+    <w:p>
+      <w:pPr>
+        <w:pStyle w:val="Odstavecseseznamem"/>
+        <w:numPr>
+          <w:ilvl w:val="0"/>
+          <w:numId w:val="4"/>
+        </w:numPr>
+        <w:rPr>
+          <w:b/>
+          <w:bCs/>
+          <w:color w:val="C00000"/>
+        </w:rPr>
+      </w:pPr>
+      <w:r>
+        <w:rPr>
+          <w:b/>
+          <w:bCs/>
+          <w:color w:val="C00000"/>
+        </w:rPr>
+        <w:t>Co jsou to proximal maps?</w:t>
+      </w:r>
+    </w:p>
+    <w:p>
+      <w:pPr>
+        <w:pStyle w:val="Odstavecseseznamem"/>
+        <w:numPr>
+          <w:ilvl w:val="1"/>
+          <w:numId w:val="4"/>
+        </w:numPr>
+        <w:rPr>
+          <w:b/>
+          <w:bCs/>
+        </w:rPr>
+      </w:pPr>
+      <w:r>
+        <w:t>Hladká funkce = taková, která má spojitou první a druhou derivaci, tzn není tam nikde skok?</w:t>
+      </w:r>
+    </w:p>
+    <w:p>
+      <w:pPr>
+        <w:pStyle w:val="Odstavecseseznamem"/>
+        <w:numPr>
+          <w:ilvl w:val="2"/>
+          <w:numId w:val="4"/>
+        </w:numPr>
+        <w:rPr>
+          <w:b/>
+          <w:bCs/>
+        </w:rPr>
+      </w:pPr>
+      <w:r>
+        <w:t>h(x)</w:t>
+      </w:r>
+      <w:r>
+        <w:t>, neboli „prior“</w:t>
+      </w:r>
+      <w:r>
+        <w:t xml:space="preserve"> je často nehladká funkce, proto se to tam řeší</w:t>
+      </w:r>
+    </w:p>
+    <w:p>
+      <w:pPr>
+        <w:pStyle w:val="Odstavecseseznamem"/>
+        <w:numPr>
+          <w:ilvl w:val="1"/>
+          <w:numId w:val="4"/>
+        </w:numPr>
+        <w:rPr>
+          <w:b/>
+          <w:bCs/>
+        </w:rPr>
+      </w:pPr>
+      <w:r>
+        <w:t>je to nějaká mapa funkcí, které mi analizují výstup každého z mých agentů a někam si ukládají nějaké hodnoty?</w:t>
+      </w:r>
+    </w:p>
+    <w:p>
+      <w:pPr>
+        <w:pStyle w:val="Odstavecseseznamem"/>
+        <w:numPr>
+          <w:ilvl w:val="0"/>
+          <w:numId w:val="4"/>
+        </w:numPr>
+        <w:rPr>
+          <w:b/>
+          <w:bCs/>
+        </w:rPr>
+      </w:pPr>
+      <w:r>
+        <w:rPr>
+          <w:b/>
+          <w:bCs/>
+        </w:rPr>
+        <w:t>Co je to forward model a prior model?</w:t>
+      </w:r>
+      <w:r>
+        <w:t xml:space="preserve"> Lze to chápat jedno j</w:t>
+      </w:r>
+      <w:r>
+        <w:t>ak</w:t>
+      </w:r>
+      <w:r>
+        <w:t>o klasickou iterační metodu pro řešení problému a to druhé jako metodu založenou na strojovém učení?</w:t>
+      </w:r>
+    </w:p>
+    <w:p>
+      <w:pPr>
+        <w:pStyle w:val="Odstavecseseznamem"/>
+        <w:numPr>
+          <w:ilvl w:val="0"/>
+          <w:numId w:val="4"/>
+        </w:numPr>
+        <w:rPr>
+          <w:b/>
+          <w:bCs/>
+        </w:rPr>
+      </w:pPr>
+      <w:r>
+        <w:rPr>
+          <w:b/>
+          <w:bCs/>
+        </w:rPr>
+        <w:t xml:space="preserve">Spare = řídký, </w:t>
+      </w:r>
+      <w:r>
+        <w:t>tzn problémy sparse-optimization-based</w:t>
+      </w:r>
+      <w:r>
+        <w:t xml:space="preserve"> znamenají, že optimalizuji řešení problému za předpokladu „řídkosti“? (jako třeba ve spektru?)</w:t>
+      </w:r>
+    </w:p>
+    <w:p>
+      <w:pPr>
+        <w:rPr>
+          <w:b/>
+          <w:bCs/>
+        </w:rPr>
+      </w:pPr>
+      <w:r>
+        <w:rPr>
+          <w:noProof/>
+        </w:rPr>
+        <w:drawing>
+          <wp:inline distT="0" distB="0" distL="0" distR="0" wp14:anchorId="50D31ADC" wp14:editId="74124702">
+            <wp:extent cx="5760720" cy="1118870"/>
+            <wp:effectExtent l="0" t="0" r="0" b="5080"/>
+            <wp:docPr id="625895897" name="Obrázek 1" descr="Obsah obrázku text, snímek obrazovky, Písmo, řada/pruh&#10;&#10;Popis byl vytvořen automaticky"/>
+            <wp:cNvGraphicFramePr>
+              <a:graphicFrameLocks xmlns:a="http://schemas.openxmlformats.org/drawingml/2006/main" noChangeAspect="1"/>
+            </wp:cNvGraphicFramePr>
+            <a:graphic xmlns:a="http://schemas.openxmlformats.org/drawingml/2006/main">
+              <a:graphicData uri="http://schemas.openxmlformats.org/drawingml/2006/picture">
+                <pic:pic xmlns:pic="http://schemas.openxmlformats.org/drawingml/2006/picture">
+                  <pic:nvPicPr>
+                    <pic:cNvPr id="625895897" name="Obrázek 1" descr="Obsah obrázku text, snímek obrazovky, Písmo, řada/pruh&#10;&#10;Popis byl vytvořen automaticky"/>
+                    <pic:cNvPicPr/>
+                  </pic:nvPicPr>
+                  <pic:blipFill>
+                    <a:blip r:embed="rId15"/>
+                    <a:stretch>
+                      <a:fillRect/>
+                    </a:stretch>
+                  </pic:blipFill>
+                  <pic:spPr>
+                    <a:xfrm>
+                      <a:off x="0" y="0"/>
+                      <a:ext cx="5760720" cy="1118870"/>
+                    </a:xfrm>
+                    <a:prstGeom prst="rect">
+                      <a:avLst/>
+                    </a:prstGeom>
+                  </pic:spPr>
+                </pic:pic>
+              </a:graphicData>
+            </a:graphic>
+          </wp:inline>
+        </w:drawing>
+      </w:r>
+    </w:p>
+    <w:p>
+      <w:pPr>
+        <w:pStyle w:val="Odstavecseseznamem"/>
+        <w:numPr>
+          <w:ilvl w:val="0"/>
+          <w:numId w:val="4"/>
+        </w:numPr>
+        <w:rPr>
+          <w:b/>
+          <w:bCs/>
+        </w:rPr>
+      </w:pPr>
+      <w:r>
+        <w:rPr>
+          <w:b/>
+          <w:bCs/>
+        </w:rPr>
+        <w:t xml:space="preserve">Co představuje u? </w:t>
+      </w:r>
+      <w:r>
+        <w:t>je to nějaký aproximovaný signál – třeba průměr ze všech jednotlivých agentů?</w:t>
+      </w:r>
+    </w:p>
+    <w:p>
+      <w:pPr>
+        <w:pStyle w:val="Nadpis2"/>
+      </w:pPr>
+      <w:r>
+        <w:t>Matlab a Python</w:t>
+      </w:r>
+    </w:p>
+    <w:p>
+      <w:pPr>
+        <w:pStyle w:val="Odstavecseseznamem"/>
+        <w:numPr>
+          <w:ilvl w:val="0"/>
+          <w:numId w:val="4"/>
+        </w:numPr>
+      </w:pPr>
+      <w:r>
+        <w:t>oboje jde použít…</w:t>
+      </w:r>
+    </w:p>
+    <w:p>
+      <w:pPr>
+        <w:pStyle w:val="Odstavecseseznamem"/>
+        <w:numPr>
+          <w:ilvl w:val="0"/>
+          <w:numId w:val="4"/>
+        </w:numPr>
+      </w:pPr>
+      <w:r>
+        <w:t>knihovny v Pythonu</w:t>
+      </w:r>
+    </w:p>
+    <w:p>
+      <w:pPr>
+        <w:pStyle w:val="Odstavecseseznamem"/>
+        <w:numPr>
+          <w:ilvl w:val="1"/>
+          <w:numId w:val="4"/>
+        </w:numPr>
+      </w:pPr>
+      <w:r>
+        <w:t>Pyroomacoustics</w:t>
+      </w:r>
+    </w:p>
+    <w:p>
+      <w:pPr>
+        <w:pStyle w:val="Odstavecseseznamem"/>
+        <w:numPr>
+          <w:ilvl w:val="1"/>
+          <w:numId w:val="4"/>
+        </w:numPr>
+      </w:pPr>
+      <w:r>
+        <w:t>SigPY</w:t>
+      </w:r>
+    </w:p>
+    <w:p>
+      <w:pPr>
+        <w:pStyle w:val="Odstavecseseznamem"/>
+        <w:numPr>
+          <w:ilvl w:val="1"/>
+          <w:numId w:val="4"/>
+        </w:numPr>
+      </w:pPr>
+      <w:r>
+        <w:t>Librosa</w:t>
+      </w:r>
+    </w:p>
+    <w:p>
+      <w:pPr>
+        <w:pStyle w:val="Odstavecseseznamem"/>
+        <w:numPr>
+          <w:ilvl w:val="1"/>
+          <w:numId w:val="4"/>
+        </w:numPr>
+      </w:pPr>
+      <w:r>
+        <w:lastRenderedPageBreak/>
+        <w:t>Spleeter</w:t>
+      </w:r>
+    </w:p>
+    <w:p>
+      <w:pPr>
+        <w:pStyle w:val="Odstavecseseznamem"/>
+        <w:numPr>
+          <w:ilvl w:val="0"/>
+          <w:numId w:val="4"/>
+        </w:numPr>
+      </w:pPr>
+      <w:r>
+        <w:t>Knihovny v Matlabu</w:t>
+      </w:r>
+    </w:p>
+    <w:p>
+      <w:pPr>
+        <w:pStyle w:val="Odstavecseseznamem"/>
+        <w:numPr>
+          <w:ilvl w:val="1"/>
+          <w:numId w:val="4"/>
+        </w:numPr>
+      </w:pPr>
+      <w:r>
+        <w:t>Audio Toolbox</w:t>
+      </w:r>
+    </w:p>
+    <w:p>
+      <w:pPr>
+        <w:pStyle w:val="Odstavecseseznamem"/>
+        <w:numPr>
+          <w:ilvl w:val="1"/>
+          <w:numId w:val="4"/>
+        </w:numPr>
+      </w:pPr>
+      <w:r>
+        <w:t>LTFAT (Large Time-Frequency Analysis Toolbox)</w:t>
+      </w:r>
+    </w:p>
+    <w:p>
+      <w:pPr>
+        <w:pStyle w:val="Odstavecseseznamem"/>
+        <w:numPr>
+          <w:ilvl w:val="1"/>
+          <w:numId w:val="4"/>
+        </w:numPr>
+      </w:pPr>
+      <w:r>
+        <w:t>SPGL1 – řešení řídkých optimalizačních problémů, lze tam použít rekonstrukci signálů s penalizací (L1 norma) – netušim o co jde ale bylo to zmíněno v článku</w:t>
+      </w:r>
+    </w:p>
+    <w:p>
+      <w:pPr>
+        <w:pStyle w:val="Odstavecseseznamem"/>
+        <w:numPr>
+          <w:ilvl w:val="0"/>
+          <w:numId w:val="4"/>
+        </w:numPr>
+      </w:pPr>
+      <w:r>
+        <w:t>Pyton vs. Matlab:</w:t>
+      </w:r>
+    </w:p>
+    <w:p>
+      <w:pPr>
+        <w:pStyle w:val="Odstavecseseznamem"/>
+        <w:numPr>
+          <w:ilvl w:val="1"/>
+          <w:numId w:val="4"/>
+        </w:numPr>
+      </w:pPr>
+      <w:r>
+        <w:t>Python má hodně knihoven a nástrojů, opensource</w:t>
+      </w:r>
+    </w:p>
+    <w:p>
+      <w:pPr>
+        <w:pStyle w:val="Odstavecseseznamem"/>
+        <w:numPr>
+          <w:ilvl w:val="2"/>
+          <w:numId w:val="4"/>
+        </w:numPr>
+      </w:pPr>
+      <w:r>
+        <w:t>Je to standardní jazyk pro AI a machine learning, takže kdybych chtěl používat deep learning pro decliping, bude vhodnější</w:t>
+      </w:r>
+    </w:p>
+    <w:p>
+      <w:pPr>
+        <w:pStyle w:val="Odstavecseseznamem"/>
+        <w:numPr>
+          <w:ilvl w:val="1"/>
+          <w:numId w:val="4"/>
+        </w:numPr>
+      </w:pPr>
+      <w:r>
+        <w:t>Matlab</w:t>
+      </w:r>
+    </w:p>
+    <w:p>
+      <w:pPr>
+        <w:pStyle w:val="Odstavecseseznamem"/>
+        <w:numPr>
+          <w:ilvl w:val="2"/>
+          <w:numId w:val="4"/>
+        </w:numPr>
+      </w:pPr>
+      <w:r>
+        <w:t>Dělal sem v něm víc</w:t>
+      </w:r>
+    </w:p>
+    <w:p>
+      <w:pPr>
+        <w:pStyle w:val="Odstavecseseznamem"/>
+        <w:numPr>
+          <w:ilvl w:val="2"/>
+          <w:numId w:val="4"/>
+        </w:numPr>
+      </w:pPr>
+      <w:r>
+        <w:t>Má hodně hotových nástrojů</w:t>
+      </w:r>
+    </w:p>
+    <w:p>
+      <w:pPr>
+        <w:pStyle w:val="Odstavecseseznamem"/>
+        <w:numPr>
+          <w:ilvl w:val="2"/>
+          <w:numId w:val="4"/>
+        </w:numPr>
+      </w:pPr>
+      <w:r>
+        <w:t>Dobře se v něm dělají prototypy, protože umožňuje rychle vykreslovat průběhy</w:t>
+      </w:r>
+    </w:p>
+    <w:p>
+      <w:pPr>
+        <w:pStyle w:val="Odstavecseseznamem"/>
+        <w:numPr>
+          <w:ilvl w:val="0"/>
+          <w:numId w:val="4"/>
+        </w:numPr>
+      </w:pPr>
+      <w:r>
+        <w:t>Matlab a Python je možný propojit:</w:t>
+      </w:r>
+    </w:p>
+    <w:p>
+      <w:pPr>
+        <w:pStyle w:val="Odstavecseseznamem"/>
+        <w:numPr>
+          <w:ilvl w:val="1"/>
+          <w:numId w:val="4"/>
+        </w:numPr>
+      </w:pPr>
+      <w:r>
+        <w:t>Matlab Engine for Python – z pythonu spouštim přímo kod z matlabu</w:t>
+      </w:r>
+    </w:p>
+    <w:p>
+      <w:pPr>
+        <w:pStyle w:val="Odstavecseseznamem"/>
+        <w:numPr>
+          <w:ilvl w:val="1"/>
+          <w:numId w:val="4"/>
+        </w:numPr>
+      </w:pPr>
+      <w:r>
+        <w:t>Python-Matlab Bridge – volam Matlab funkce v pythonu</w:t>
+      </w:r>
+    </w:p>
+    <w:p>
+      <w:pPr>
+        <w:pStyle w:val="Odstavecseseznamem"/>
+        <w:numPr>
+          <w:ilvl w:val="1"/>
+          <w:numId w:val="4"/>
+        </w:numPr>
+      </w:pPr>
+      <w:r>
+        <w:t>MATLAB</w:t>
+      </w:r>
+      <w:r>
+        <w:rPr>
+          <w:lang w:val="en-US"/>
+        </w:rPr>
+        <w:t>’s py module – volam funkce z Pythonu v Matlabu – muzu tam tak pouzit python</w:t>
+      </w:r>
+      <w:r>
+        <w:t>í knihovny</w:t>
+      </w:r>
+    </w:p>
+    <w:p/>
+    <w:p>
+      <w:r>
+        <w:br w:type="page"/>
+      </w:r>
+    </w:p>
+    <w:p>
+      <w:r>
+        <w:lastRenderedPageBreak/>
+        <w:t>Z</w:t>
+      </w:r>
+      <w:r>
+        <w:t> </w:t>
+      </w:r>
+      <w:r>
+        <w:t>konzultace</w:t>
+      </w:r>
+      <w:r>
+        <w:t xml:space="preserve"> 26.9</w:t>
+      </w:r>
+    </w:p>
+    <w:p>
+      <w:r>
+        <w:t>Problematika kterou budeme řešit (Audio Interpolation):</w:t>
+      </w:r>
+    </w:p>
+    <w:p>
+      <w:pPr>
+        <w:pStyle w:val="Odstavecseseznamem"/>
+        <w:numPr>
+          <w:ilvl w:val="0"/>
+          <w:numId w:val="5"/>
+        </w:numPr>
+      </w:pPr>
+      <w:r>
+        <w:t>Inpainting/PLC (Packet loss conceilment)</w:t>
+      </w:r>
+      <w:r>
+        <w:t>/Declicking(gramo)</w:t>
+      </w:r>
+    </w:p>
+    <w:p>
+      <w:pPr>
+        <w:pStyle w:val="Odstavecseseznamem"/>
+        <w:numPr>
+          <w:ilvl w:val="0"/>
+          <w:numId w:val="5"/>
+        </w:numPr>
+      </w:pPr>
+      <w:r>
+        <w:t>Podobnou situací je clipping v</w:t>
+      </w:r>
+      <w:r>
+        <w:t> </w:t>
+      </w:r>
+      <w:r>
+        <w:t>signálu</w:t>
+      </w:r>
+    </w:p>
+    <w:p>
+      <w:pPr>
+        <w:pStyle w:val="Odstavecseseznamem"/>
+        <w:numPr>
+          <w:ilvl w:val="0"/>
+          <w:numId w:val="5"/>
+        </w:numPr>
+      </w:pPr>
+      <w:r>
+        <w:t xml:space="preserve">Dekvantizace, opet podobna uloha, moc sem zaokrouhlil, chci to </w:t>
+      </w:r>
+      <w:r>
+        <w:t>zvrátit</w:t>
+      </w:r>
+    </w:p>
+    <w:p>
+      <w:pPr>
+        <w:pStyle w:val="Odstavecseseznamem"/>
+        <w:numPr>
+          <w:ilvl w:val="0"/>
+          <w:numId w:val="5"/>
+        </w:numPr>
+      </w:pPr>
+      <w:r>
+        <w:t>Denoising taky spada sem</w:t>
+      </w:r>
+    </w:p>
+    <w:p>
+      <w:pPr>
+        <w:pStyle w:val="Odstavecseseznamem"/>
+        <w:numPr>
+          <w:ilvl w:val="0"/>
+          <w:numId w:val="5"/>
+        </w:numPr>
+      </w:pPr>
+      <w:r>
+        <w:t>Poškození signálu simulujeme abychom mohli porovnávat</w:t>
+      </w:r>
+    </w:p>
+    <w:p>
+      <w:r>
+        <w:t xml:space="preserve">GACELA – síť, která umí </w:t>
+      </w:r>
+      <w:r>
+        <w:t>audio impainting</w:t>
+      </w:r>
+    </w:p>
+    <w:p>
+      <w:r>
+        <w:t>MAYAVOZ</w:t>
+      </w:r>
+    </w:p>
+    <w:p/>
+    <w:p/>
+    <w:p>
+      <w:r>
+        <w:t>Z k</w:t>
+      </w:r>
+      <w:r>
+        <w:t>onzultace středa 2.10 12:30</w:t>
+      </w:r>
+    </w:p>
     <w:sectPr>
       <w:pgSz w:w="11906" w:h="16838"/>
-      <w:pgMar w:top="1417" w:right="1417" w:bottom="1417" w:left="1417" w:header="708" w:footer="708" w:gutter="0"/>
+      <w:pgMar w:top="1417" w:right="1417" w:bottom="993" w:left="1417" w:header="708" w:footer="708" w:gutter="0"/>
       <w:cols w:space="708"/>
       <w:docGrid w:linePitch="360"/>
     </w:sectPr>
@@ -136,6 +1668,570 @@
 <file path=word/numbering.xml><?xml version="1.0" encoding="utf-8"?>
 <w:numbering xmlns:wpc="http://schemas.microsoft.com/office/word/2010/wordprocessingCanvas" xmlns:cx="http://schemas.microsoft.com/office/drawing/2014/chartex" xmlns:cx1="http://schemas.microsoft.com/office/drawing/2015/9/8/chartex" xmlns:cx2="http://schemas.microsoft.com/office/drawing/2015/10/21/chartex" xmlns:cx3="http://schemas.microsoft.com/office/drawing/2016/5/9/chartex" xmlns:cx4="http://schemas.microsoft.com/office/drawing/2016/5/10/chartex" xmlns:cx5="http://schemas.microsoft.com/office/drawing/2016/5/11/chartex" xmlns:cx6="http://schemas.microsoft.com/office/drawing/2016/5/12/chartex" xmlns:cx7="http://schemas.microsoft.com/office/drawing/2016/5/13/chartex" xmlns:cx8="http://schemas.microsoft.com/office/drawing/2016/5/14/chartex" xmlns:mc="http://schemas.openxmlformats.org/markup-compatibility/2006" xmlns:aink="http://schemas.microsoft.com/office/drawing/2016/ink" xmlns:am3d="http://schemas.microsoft.com/office/drawing/2017/model3d" xmlns:o="urn:schemas-microsoft-com:office:office" xmlns:oel="http://schemas.microsoft.com/office/2019/extlst" xmlns:r="http://schemas.openxmlformats.org/officeDocument/2006/relationships" xmlns:m="http://schemas.openxmlformats.org/officeDocument/2006/math" xmlns:v="urn:schemas-microsoft-com:vml" xmlns:wp14="http://schemas.microsoft.com/office/word/2010/wordprocessingDrawing" xmlns:wp="http://schemas.openxmlformats.org/drawingml/2006/wordprocessingDrawing" xmlns:w10="urn:schemas-microsoft-com:office:word" xmlns:w="http://schemas.openxmlformats.org/wordprocessingml/2006/main" xmlns:w14="http://schemas.microsoft.com/office/word/2010/wordml" xmlns:w15="http://schemas.microsoft.com/office/word/2012/wordml" xmlns:w16cex="http://schemas.microsoft.com/office/word/2018/wordml/cex" xmlns:w16cid="http://schemas.microsoft.com/office/word/2016/wordml/cid" xmlns:w16="http://schemas.microsoft.com/office/word/2018/wordml" xmlns:w16du="http://schemas.microsoft.com/office/word/2023/wordml/word16du" xmlns:w16sdtdh="http://schemas.microsoft.com/office/word/2020/wordml/sdtdatahash" xmlns:w16se="http://schemas.microsoft.com/office/word/2015/wordml/symex" xmlns:wpg="http://schemas.microsoft.com/office/word/2010/wordprocessingGroup" xmlns:wpi="http://schemas.microsoft.com/office/word/2010/wordprocessingInk" xmlns:wne="http://schemas.microsoft.com/office/word/2006/wordml" xmlns:wps="http://schemas.microsoft.com/office/word/2010/wordprocessingShape" mc:Ignorable="w14 w15 w16se w16cid w16 w16cex w16sdtdh w16du wp14">
   <w:abstractNum w:abstractNumId="0" w15:restartNumberingAfterBreak="0">
+    <w:nsid w:val="09302860"/>
+    <w:multiLevelType w:val="hybridMultilevel"/>
+    <w:tmpl w:val="34AC16B2"/>
+    <w:lvl w:ilvl="0" w:tplc="04050001">
+      <w:start w:val="1"/>
+      <w:numFmt w:val="bullet"/>
+      <w:lvlText w:val=""/>
+      <w:lvlJc w:val="left"/>
+      <w:pPr>
+        <w:ind w:left="1776" w:hanging="360"/>
+      </w:pPr>
+      <w:rPr>
+        <w:rFonts w:ascii="Symbol" w:hAnsi="Symbol" w:hint="default"/>
+      </w:rPr>
+    </w:lvl>
+    <w:lvl w:ilvl="1" w:tplc="04050003" w:tentative="1">
+      <w:start w:val="1"/>
+      <w:numFmt w:val="bullet"/>
+      <w:lvlText w:val="o"/>
+      <w:lvlJc w:val="left"/>
+      <w:pPr>
+        <w:ind w:left="2496" w:hanging="360"/>
+      </w:pPr>
+      <w:rPr>
+        <w:rFonts w:ascii="Courier New" w:hAnsi="Courier New" w:cs="Courier New" w:hint="default"/>
+      </w:rPr>
+    </w:lvl>
+    <w:lvl w:ilvl="2" w:tplc="04050005" w:tentative="1">
+      <w:start w:val="1"/>
+      <w:numFmt w:val="bullet"/>
+      <w:lvlText w:val=""/>
+      <w:lvlJc w:val="left"/>
+      <w:pPr>
+        <w:ind w:left="3216" w:hanging="360"/>
+      </w:pPr>
+      <w:rPr>
+        <w:rFonts w:ascii="Wingdings" w:hAnsi="Wingdings" w:hint="default"/>
+      </w:rPr>
+    </w:lvl>
+    <w:lvl w:ilvl="3" w:tplc="04050001" w:tentative="1">
+      <w:start w:val="1"/>
+      <w:numFmt w:val="bullet"/>
+      <w:lvlText w:val=""/>
+      <w:lvlJc w:val="left"/>
+      <w:pPr>
+        <w:ind w:left="3936" w:hanging="360"/>
+      </w:pPr>
+      <w:rPr>
+        <w:rFonts w:ascii="Symbol" w:hAnsi="Symbol" w:hint="default"/>
+      </w:rPr>
+    </w:lvl>
+    <w:lvl w:ilvl="4" w:tplc="04050003" w:tentative="1">
+      <w:start w:val="1"/>
+      <w:numFmt w:val="bullet"/>
+      <w:lvlText w:val="o"/>
+      <w:lvlJc w:val="left"/>
+      <w:pPr>
+        <w:ind w:left="4656" w:hanging="360"/>
+      </w:pPr>
+      <w:rPr>
+        <w:rFonts w:ascii="Courier New" w:hAnsi="Courier New" w:cs="Courier New" w:hint="default"/>
+      </w:rPr>
+    </w:lvl>
+    <w:lvl w:ilvl="5" w:tplc="04050005" w:tentative="1">
+      <w:start w:val="1"/>
+      <w:numFmt w:val="bullet"/>
+      <w:lvlText w:val=""/>
+      <w:lvlJc w:val="left"/>
+      <w:pPr>
+        <w:ind w:left="5376" w:hanging="360"/>
+      </w:pPr>
+      <w:rPr>
+        <w:rFonts w:ascii="Wingdings" w:hAnsi="Wingdings" w:hint="default"/>
+      </w:rPr>
+    </w:lvl>
+    <w:lvl w:ilvl="6" w:tplc="04050001" w:tentative="1">
+      <w:start w:val="1"/>
+      <w:numFmt w:val="bullet"/>
+      <w:lvlText w:val=""/>
+      <w:lvlJc w:val="left"/>
+      <w:pPr>
+        <w:ind w:left="6096" w:hanging="360"/>
+      </w:pPr>
+      <w:rPr>
+        <w:rFonts w:ascii="Symbol" w:hAnsi="Symbol" w:hint="default"/>
+      </w:rPr>
+    </w:lvl>
+    <w:lvl w:ilvl="7" w:tplc="04050003" w:tentative="1">
+      <w:start w:val="1"/>
+      <w:numFmt w:val="bullet"/>
+      <w:lvlText w:val="o"/>
+      <w:lvlJc w:val="left"/>
+      <w:pPr>
+        <w:ind w:left="6816" w:hanging="360"/>
+      </w:pPr>
+      <w:rPr>
+        <w:rFonts w:ascii="Courier New" w:hAnsi="Courier New" w:cs="Courier New" w:hint="default"/>
+      </w:rPr>
+    </w:lvl>
+    <w:lvl w:ilvl="8" w:tplc="04050005" w:tentative="1">
+      <w:start w:val="1"/>
+      <w:numFmt w:val="bullet"/>
+      <w:lvlText w:val=""/>
+      <w:lvlJc w:val="left"/>
+      <w:pPr>
+        <w:ind w:left="7536" w:hanging="360"/>
+      </w:pPr>
+      <w:rPr>
+        <w:rFonts w:ascii="Wingdings" w:hAnsi="Wingdings" w:hint="default"/>
+      </w:rPr>
+    </w:lvl>
+  </w:abstractNum>
+  <w:abstractNum w:abstractNumId="1" w15:restartNumberingAfterBreak="0">
+    <w:nsid w:val="18BC0D26"/>
+    <w:multiLevelType w:val="hybridMultilevel"/>
+    <w:tmpl w:val="08CCC3CE"/>
+    <w:lvl w:ilvl="0" w:tplc="588C44BA">
+      <w:numFmt w:val="bullet"/>
+      <w:lvlText w:val="-"/>
+      <w:lvlJc w:val="left"/>
+      <w:pPr>
+        <w:ind w:left="720" w:hanging="360"/>
+      </w:pPr>
+      <w:rPr>
+        <w:rFonts w:ascii="Aptos" w:eastAsiaTheme="minorHAnsi" w:hAnsi="Aptos" w:cstheme="minorBidi" w:hint="default"/>
+      </w:rPr>
+    </w:lvl>
+    <w:lvl w:ilvl="1" w:tplc="04050003" w:tentative="1">
+      <w:start w:val="1"/>
+      <w:numFmt w:val="bullet"/>
+      <w:lvlText w:val="o"/>
+      <w:lvlJc w:val="left"/>
+      <w:pPr>
+        <w:ind w:left="1440" w:hanging="360"/>
+      </w:pPr>
+      <w:rPr>
+        <w:rFonts w:ascii="Courier New" w:hAnsi="Courier New" w:cs="Courier New" w:hint="default"/>
+      </w:rPr>
+    </w:lvl>
+    <w:lvl w:ilvl="2" w:tplc="04050005" w:tentative="1">
+      <w:start w:val="1"/>
+      <w:numFmt w:val="bullet"/>
+      <w:lvlText w:val=""/>
+      <w:lvlJc w:val="left"/>
+      <w:pPr>
+        <w:ind w:left="2160" w:hanging="360"/>
+      </w:pPr>
+      <w:rPr>
+        <w:rFonts w:ascii="Wingdings" w:hAnsi="Wingdings" w:hint="default"/>
+      </w:rPr>
+    </w:lvl>
+    <w:lvl w:ilvl="3" w:tplc="04050001" w:tentative="1">
+      <w:start w:val="1"/>
+      <w:numFmt w:val="bullet"/>
+      <w:lvlText w:val=""/>
+      <w:lvlJc w:val="left"/>
+      <w:pPr>
+        <w:ind w:left="2880" w:hanging="360"/>
+      </w:pPr>
+      <w:rPr>
+        <w:rFonts w:ascii="Symbol" w:hAnsi="Symbol" w:hint="default"/>
+      </w:rPr>
+    </w:lvl>
+    <w:lvl w:ilvl="4" w:tplc="04050003" w:tentative="1">
+      <w:start w:val="1"/>
+      <w:numFmt w:val="bullet"/>
+      <w:lvlText w:val="o"/>
+      <w:lvlJc w:val="left"/>
+      <w:pPr>
+        <w:ind w:left="3600" w:hanging="360"/>
+      </w:pPr>
+      <w:rPr>
+        <w:rFonts w:ascii="Courier New" w:hAnsi="Courier New" w:cs="Courier New" w:hint="default"/>
+      </w:rPr>
+    </w:lvl>
+    <w:lvl w:ilvl="5" w:tplc="04050005" w:tentative="1">
+      <w:start w:val="1"/>
+      <w:numFmt w:val="bullet"/>
+      <w:lvlText w:val=""/>
+      <w:lvlJc w:val="left"/>
+      <w:pPr>
+        <w:ind w:left="4320" w:hanging="360"/>
+      </w:pPr>
+      <w:rPr>
+        <w:rFonts w:ascii="Wingdings" w:hAnsi="Wingdings" w:hint="default"/>
+      </w:rPr>
+    </w:lvl>
+    <w:lvl w:ilvl="6" w:tplc="04050001" w:tentative="1">
+      <w:start w:val="1"/>
+      <w:numFmt w:val="bullet"/>
+      <w:lvlText w:val=""/>
+      <w:lvlJc w:val="left"/>
+      <w:pPr>
+        <w:ind w:left="5040" w:hanging="360"/>
+      </w:pPr>
+      <w:rPr>
+        <w:rFonts w:ascii="Symbol" w:hAnsi="Symbol" w:hint="default"/>
+      </w:rPr>
+    </w:lvl>
+    <w:lvl w:ilvl="7" w:tplc="04050003" w:tentative="1">
+      <w:start w:val="1"/>
+      <w:numFmt w:val="bullet"/>
+      <w:lvlText w:val="o"/>
+      <w:lvlJc w:val="left"/>
+      <w:pPr>
+        <w:ind w:left="5760" w:hanging="360"/>
+      </w:pPr>
+      <w:rPr>
+        <w:rFonts w:ascii="Courier New" w:hAnsi="Courier New" w:cs="Courier New" w:hint="default"/>
+      </w:rPr>
+    </w:lvl>
+    <w:lvl w:ilvl="8" w:tplc="04050005" w:tentative="1">
+      <w:start w:val="1"/>
+      <w:numFmt w:val="bullet"/>
+      <w:lvlText w:val=""/>
+      <w:lvlJc w:val="left"/>
+      <w:pPr>
+        <w:ind w:left="6480" w:hanging="360"/>
+      </w:pPr>
+      <w:rPr>
+        <w:rFonts w:ascii="Wingdings" w:hAnsi="Wingdings" w:hint="default"/>
+      </w:rPr>
+    </w:lvl>
+  </w:abstractNum>
+  <w:abstractNum w:abstractNumId="2" w15:restartNumberingAfterBreak="0">
+    <w:nsid w:val="412D2EEC"/>
+    <w:multiLevelType w:val="hybridMultilevel"/>
+    <w:tmpl w:val="51F2FF98"/>
+    <w:lvl w:ilvl="0" w:tplc="04050001">
+      <w:start w:val="1"/>
+      <w:numFmt w:val="bullet"/>
+      <w:lvlText w:val=""/>
+      <w:lvlJc w:val="left"/>
+      <w:pPr>
+        <w:ind w:left="720" w:hanging="360"/>
+      </w:pPr>
+      <w:rPr>
+        <w:rFonts w:ascii="Symbol" w:hAnsi="Symbol" w:hint="default"/>
+      </w:rPr>
+    </w:lvl>
+    <w:lvl w:ilvl="1" w:tplc="04050003">
+      <w:start w:val="1"/>
+      <w:numFmt w:val="bullet"/>
+      <w:lvlText w:val="o"/>
+      <w:lvlJc w:val="left"/>
+      <w:pPr>
+        <w:ind w:left="1440" w:hanging="360"/>
+      </w:pPr>
+      <w:rPr>
+        <w:rFonts w:ascii="Courier New" w:hAnsi="Courier New" w:cs="Courier New" w:hint="default"/>
+      </w:rPr>
+    </w:lvl>
+    <w:lvl w:ilvl="2" w:tplc="04050005">
+      <w:start w:val="1"/>
+      <w:numFmt w:val="bullet"/>
+      <w:lvlText w:val=""/>
+      <w:lvlJc w:val="left"/>
+      <w:pPr>
+        <w:ind w:left="2160" w:hanging="360"/>
+      </w:pPr>
+      <w:rPr>
+        <w:rFonts w:ascii="Wingdings" w:hAnsi="Wingdings" w:hint="default"/>
+      </w:rPr>
+    </w:lvl>
+    <w:lvl w:ilvl="3" w:tplc="04050001">
+      <w:start w:val="1"/>
+      <w:numFmt w:val="bullet"/>
+      <w:lvlText w:val=""/>
+      <w:lvlJc w:val="left"/>
+      <w:pPr>
+        <w:ind w:left="2880" w:hanging="360"/>
+      </w:pPr>
+      <w:rPr>
+        <w:rFonts w:ascii="Symbol" w:hAnsi="Symbol" w:hint="default"/>
+      </w:rPr>
+    </w:lvl>
+    <w:lvl w:ilvl="4" w:tplc="04050003" w:tentative="1">
+      <w:start w:val="1"/>
+      <w:numFmt w:val="bullet"/>
+      <w:lvlText w:val="o"/>
+      <w:lvlJc w:val="left"/>
+      <w:pPr>
+        <w:ind w:left="3600" w:hanging="360"/>
+      </w:pPr>
+      <w:rPr>
+        <w:rFonts w:ascii="Courier New" w:hAnsi="Courier New" w:cs="Courier New" w:hint="default"/>
+      </w:rPr>
+    </w:lvl>
+    <w:lvl w:ilvl="5" w:tplc="04050005" w:tentative="1">
+      <w:start w:val="1"/>
+      <w:numFmt w:val="bullet"/>
+      <w:lvlText w:val=""/>
+      <w:lvlJc w:val="left"/>
+      <w:pPr>
+        <w:ind w:left="4320" w:hanging="360"/>
+      </w:pPr>
+      <w:rPr>
+        <w:rFonts w:ascii="Wingdings" w:hAnsi="Wingdings" w:hint="default"/>
+      </w:rPr>
+    </w:lvl>
+    <w:lvl w:ilvl="6" w:tplc="04050001" w:tentative="1">
+      <w:start w:val="1"/>
+      <w:numFmt w:val="bullet"/>
+      <w:lvlText w:val=""/>
+      <w:lvlJc w:val="left"/>
+      <w:pPr>
+        <w:ind w:left="5040" w:hanging="360"/>
+      </w:pPr>
+      <w:rPr>
+        <w:rFonts w:ascii="Symbol" w:hAnsi="Symbol" w:hint="default"/>
+      </w:rPr>
+    </w:lvl>
+    <w:lvl w:ilvl="7" w:tplc="04050003" w:tentative="1">
+      <w:start w:val="1"/>
+      <w:numFmt w:val="bullet"/>
+      <w:lvlText w:val="o"/>
+      <w:lvlJc w:val="left"/>
+      <w:pPr>
+        <w:ind w:left="5760" w:hanging="360"/>
+      </w:pPr>
+      <w:rPr>
+        <w:rFonts w:ascii="Courier New" w:hAnsi="Courier New" w:cs="Courier New" w:hint="default"/>
+      </w:rPr>
+    </w:lvl>
+    <w:lvl w:ilvl="8" w:tplc="04050005" w:tentative="1">
+      <w:start w:val="1"/>
+      <w:numFmt w:val="bullet"/>
+      <w:lvlText w:val=""/>
+      <w:lvlJc w:val="left"/>
+      <w:pPr>
+        <w:ind w:left="6480" w:hanging="360"/>
+      </w:pPr>
+      <w:rPr>
+        <w:rFonts w:ascii="Wingdings" w:hAnsi="Wingdings" w:hint="default"/>
+      </w:rPr>
+    </w:lvl>
+  </w:abstractNum>
+  <w:abstractNum w:abstractNumId="3" w15:restartNumberingAfterBreak="0">
+    <w:nsid w:val="415C35E6"/>
+    <w:multiLevelType w:val="hybridMultilevel"/>
+    <w:tmpl w:val="51686DF4"/>
+    <w:lvl w:ilvl="0" w:tplc="04050001">
+      <w:start w:val="1"/>
+      <w:numFmt w:val="bullet"/>
+      <w:lvlText w:val=""/>
+      <w:lvlJc w:val="left"/>
+      <w:pPr>
+        <w:ind w:left="720" w:hanging="360"/>
+      </w:pPr>
+      <w:rPr>
+        <w:rFonts w:ascii="Symbol" w:hAnsi="Symbol" w:hint="default"/>
+      </w:rPr>
+    </w:lvl>
+    <w:lvl w:ilvl="1" w:tplc="04050003">
+      <w:start w:val="1"/>
+      <w:numFmt w:val="bullet"/>
+      <w:lvlText w:val="o"/>
+      <w:lvlJc w:val="left"/>
+      <w:pPr>
+        <w:ind w:left="1440" w:hanging="360"/>
+      </w:pPr>
+      <w:rPr>
+        <w:rFonts w:ascii="Courier New" w:hAnsi="Courier New" w:cs="Courier New" w:hint="default"/>
+      </w:rPr>
+    </w:lvl>
+    <w:lvl w:ilvl="2" w:tplc="04050005">
+      <w:start w:val="1"/>
+      <w:numFmt w:val="bullet"/>
+      <w:lvlText w:val=""/>
+      <w:lvlJc w:val="left"/>
+      <w:pPr>
+        <w:ind w:left="2160" w:hanging="360"/>
+      </w:pPr>
+      <w:rPr>
+        <w:rFonts w:ascii="Wingdings" w:hAnsi="Wingdings" w:hint="default"/>
+      </w:rPr>
+    </w:lvl>
+    <w:lvl w:ilvl="3" w:tplc="04050001" w:tentative="1">
+      <w:start w:val="1"/>
+      <w:numFmt w:val="bullet"/>
+      <w:lvlText w:val=""/>
+      <w:lvlJc w:val="left"/>
+      <w:pPr>
+        <w:ind w:left="2880" w:hanging="360"/>
+      </w:pPr>
+      <w:rPr>
+        <w:rFonts w:ascii="Symbol" w:hAnsi="Symbol" w:hint="default"/>
+      </w:rPr>
+    </w:lvl>
+    <w:lvl w:ilvl="4" w:tplc="04050003" w:tentative="1">
+      <w:start w:val="1"/>
+      <w:numFmt w:val="bullet"/>
+      <w:lvlText w:val="o"/>
+      <w:lvlJc w:val="left"/>
+      <w:pPr>
+        <w:ind w:left="3600" w:hanging="360"/>
+      </w:pPr>
+      <w:rPr>
+        <w:rFonts w:ascii="Courier New" w:hAnsi="Courier New" w:cs="Courier New" w:hint="default"/>
+      </w:rPr>
+    </w:lvl>
+    <w:lvl w:ilvl="5" w:tplc="04050005" w:tentative="1">
+      <w:start w:val="1"/>
+      <w:numFmt w:val="bullet"/>
+      <w:lvlText w:val=""/>
+      <w:lvlJc w:val="left"/>
+      <w:pPr>
+        <w:ind w:left="4320" w:hanging="360"/>
+      </w:pPr>
+      <w:rPr>
+        <w:rFonts w:ascii="Wingdings" w:hAnsi="Wingdings" w:hint="default"/>
+      </w:rPr>
+    </w:lvl>
+    <w:lvl w:ilvl="6" w:tplc="04050001" w:tentative="1">
+      <w:start w:val="1"/>
+      <w:numFmt w:val="bullet"/>
+      <w:lvlText w:val=""/>
+      <w:lvlJc w:val="left"/>
+      <w:pPr>
+        <w:ind w:left="5040" w:hanging="360"/>
+      </w:pPr>
+      <w:rPr>
+        <w:rFonts w:ascii="Symbol" w:hAnsi="Symbol" w:hint="default"/>
+      </w:rPr>
+    </w:lvl>
+    <w:lvl w:ilvl="7" w:tplc="04050003" w:tentative="1">
+      <w:start w:val="1"/>
+      <w:numFmt w:val="bullet"/>
+      <w:lvlText w:val="o"/>
+      <w:lvlJc w:val="left"/>
+      <w:pPr>
+        <w:ind w:left="5760" w:hanging="360"/>
+      </w:pPr>
+      <w:rPr>
+        <w:rFonts w:ascii="Courier New" w:hAnsi="Courier New" w:cs="Courier New" w:hint="default"/>
+      </w:rPr>
+    </w:lvl>
+    <w:lvl w:ilvl="8" w:tplc="04050005" w:tentative="1">
+      <w:start w:val="1"/>
+      <w:numFmt w:val="bullet"/>
+      <w:lvlText w:val=""/>
+      <w:lvlJc w:val="left"/>
+      <w:pPr>
+        <w:ind w:left="6480" w:hanging="360"/>
+      </w:pPr>
+      <w:rPr>
+        <w:rFonts w:ascii="Wingdings" w:hAnsi="Wingdings" w:hint="default"/>
+      </w:rPr>
+    </w:lvl>
+  </w:abstractNum>
+  <w:abstractNum w:abstractNumId="4" w15:restartNumberingAfterBreak="0">
+    <w:nsid w:val="539B2284"/>
+    <w:multiLevelType w:val="hybridMultilevel"/>
+    <w:tmpl w:val="AAF85AE6"/>
+    <w:lvl w:ilvl="0" w:tplc="04050001">
+      <w:start w:val="1"/>
+      <w:numFmt w:val="bullet"/>
+      <w:lvlText w:val=""/>
+      <w:lvlJc w:val="left"/>
+      <w:pPr>
+        <w:ind w:left="720" w:hanging="360"/>
+      </w:pPr>
+      <w:rPr>
+        <w:rFonts w:ascii="Symbol" w:hAnsi="Symbol" w:hint="default"/>
+      </w:rPr>
+    </w:lvl>
+    <w:lvl w:ilvl="1" w:tplc="04050003">
+      <w:start w:val="1"/>
+      <w:numFmt w:val="bullet"/>
+      <w:lvlText w:val="o"/>
+      <w:lvlJc w:val="left"/>
+      <w:pPr>
+        <w:ind w:left="1440" w:hanging="360"/>
+      </w:pPr>
+      <w:rPr>
+        <w:rFonts w:ascii="Courier New" w:hAnsi="Courier New" w:cs="Courier New" w:hint="default"/>
+      </w:rPr>
+    </w:lvl>
+    <w:lvl w:ilvl="2" w:tplc="04050005" w:tentative="1">
+      <w:start w:val="1"/>
+      <w:numFmt w:val="bullet"/>
+      <w:lvlText w:val=""/>
+      <w:lvlJc w:val="left"/>
+      <w:pPr>
+        <w:ind w:left="2160" w:hanging="360"/>
+      </w:pPr>
+      <w:rPr>
+        <w:rFonts w:ascii="Wingdings" w:hAnsi="Wingdings" w:hint="default"/>
+      </w:rPr>
+    </w:lvl>
+    <w:lvl w:ilvl="3" w:tplc="04050001" w:tentative="1">
+      <w:start w:val="1"/>
+      <w:numFmt w:val="bullet"/>
+      <w:lvlText w:val=""/>
+      <w:lvlJc w:val="left"/>
+      <w:pPr>
+        <w:ind w:left="2880" w:hanging="360"/>
+      </w:pPr>
+      <w:rPr>
+        <w:rFonts w:ascii="Symbol" w:hAnsi="Symbol" w:hint="default"/>
+      </w:rPr>
+    </w:lvl>
+    <w:lvl w:ilvl="4" w:tplc="04050003" w:tentative="1">
+      <w:start w:val="1"/>
+      <w:numFmt w:val="bullet"/>
+      <w:lvlText w:val="o"/>
+      <w:lvlJc w:val="left"/>
+      <w:pPr>
+        <w:ind w:left="3600" w:hanging="360"/>
+      </w:pPr>
+      <w:rPr>
+        <w:rFonts w:ascii="Courier New" w:hAnsi="Courier New" w:cs="Courier New" w:hint="default"/>
+      </w:rPr>
+    </w:lvl>
+    <w:lvl w:ilvl="5" w:tplc="04050005" w:tentative="1">
+      <w:start w:val="1"/>
+      <w:numFmt w:val="bullet"/>
+      <w:lvlText w:val=""/>
+      <w:lvlJc w:val="left"/>
+      <w:pPr>
+        <w:ind w:left="4320" w:hanging="360"/>
+      </w:pPr>
+      <w:rPr>
+        <w:rFonts w:ascii="Wingdings" w:hAnsi="Wingdings" w:hint="default"/>
+      </w:rPr>
+    </w:lvl>
+    <w:lvl w:ilvl="6" w:tplc="04050001" w:tentative="1">
+      <w:start w:val="1"/>
+      <w:numFmt w:val="bullet"/>
+      <w:lvlText w:val=""/>
+      <w:lvlJc w:val="left"/>
+      <w:pPr>
+        <w:ind w:left="5040" w:hanging="360"/>
+      </w:pPr>
+      <w:rPr>
+        <w:rFonts w:ascii="Symbol" w:hAnsi="Symbol" w:hint="default"/>
+      </w:rPr>
+    </w:lvl>
+    <w:lvl w:ilvl="7" w:tplc="04050003" w:tentative="1">
+      <w:start w:val="1"/>
+      <w:numFmt w:val="bullet"/>
+      <w:lvlText w:val="o"/>
+      <w:lvlJc w:val="left"/>
+      <w:pPr>
+        <w:ind w:left="5760" w:hanging="360"/>
+      </w:pPr>
+      <w:rPr>
+        <w:rFonts w:ascii="Courier New" w:hAnsi="Courier New" w:cs="Courier New" w:hint="default"/>
+      </w:rPr>
+    </w:lvl>
+    <w:lvl w:ilvl="8" w:tplc="04050005" w:tentative="1">
+      <w:start w:val="1"/>
+      <w:numFmt w:val="bullet"/>
+      <w:lvlText w:val=""/>
+      <w:lvlJc w:val="left"/>
+      <w:pPr>
+        <w:ind w:left="6480" w:hanging="360"/>
+      </w:pPr>
+      <w:rPr>
+        <w:rFonts w:ascii="Wingdings" w:hAnsi="Wingdings" w:hint="default"/>
+      </w:rPr>
+    </w:lvl>
+  </w:abstractNum>
+  <w:abstractNum w:abstractNumId="5" w15:restartNumberingAfterBreak="0">
     <w:nsid w:val="5D2C21A9"/>
     <w:multiLevelType w:val="hybridMultilevel"/>
     <w:tmpl w:val="26AE3676"/>
@@ -248,8 +2344,139 @@
       </w:rPr>
     </w:lvl>
   </w:abstractNum>
+  <w:abstractNum w:abstractNumId="6" w15:restartNumberingAfterBreak="0">
+    <w:nsid w:val="6584558B"/>
+    <w:multiLevelType w:val="hybridMultilevel"/>
+    <w:tmpl w:val="1D3CD582"/>
+    <w:lvl w:ilvl="0" w:tplc="04050005">
+      <w:start w:val="1"/>
+      <w:numFmt w:val="bullet"/>
+      <w:lvlText w:val=""/>
+      <w:lvlJc w:val="left"/>
+      <w:pPr>
+        <w:ind w:left="720" w:hanging="360"/>
+      </w:pPr>
+      <w:rPr>
+        <w:rFonts w:ascii="Wingdings" w:hAnsi="Wingdings" w:hint="default"/>
+      </w:rPr>
+    </w:lvl>
+    <w:lvl w:ilvl="1" w:tplc="04050003" w:tentative="1">
+      <w:start w:val="1"/>
+      <w:numFmt w:val="bullet"/>
+      <w:lvlText w:val="o"/>
+      <w:lvlJc w:val="left"/>
+      <w:pPr>
+        <w:ind w:left="1440" w:hanging="360"/>
+      </w:pPr>
+      <w:rPr>
+        <w:rFonts w:ascii="Courier New" w:hAnsi="Courier New" w:cs="Courier New" w:hint="default"/>
+      </w:rPr>
+    </w:lvl>
+    <w:lvl w:ilvl="2" w:tplc="04050005" w:tentative="1">
+      <w:start w:val="1"/>
+      <w:numFmt w:val="bullet"/>
+      <w:lvlText w:val=""/>
+      <w:lvlJc w:val="left"/>
+      <w:pPr>
+        <w:ind w:left="2160" w:hanging="360"/>
+      </w:pPr>
+      <w:rPr>
+        <w:rFonts w:ascii="Wingdings" w:hAnsi="Wingdings" w:hint="default"/>
+      </w:rPr>
+    </w:lvl>
+    <w:lvl w:ilvl="3" w:tplc="04050001" w:tentative="1">
+      <w:start w:val="1"/>
+      <w:numFmt w:val="bullet"/>
+      <w:lvlText w:val=""/>
+      <w:lvlJc w:val="left"/>
+      <w:pPr>
+        <w:ind w:left="2880" w:hanging="360"/>
+      </w:pPr>
+      <w:rPr>
+        <w:rFonts w:ascii="Symbol" w:hAnsi="Symbol" w:hint="default"/>
+      </w:rPr>
+    </w:lvl>
+    <w:lvl w:ilvl="4" w:tplc="04050003" w:tentative="1">
+      <w:start w:val="1"/>
+      <w:numFmt w:val="bullet"/>
+      <w:lvlText w:val="o"/>
+      <w:lvlJc w:val="left"/>
+      <w:pPr>
+        <w:ind w:left="3600" w:hanging="360"/>
+      </w:pPr>
+      <w:rPr>
+        <w:rFonts w:ascii="Courier New" w:hAnsi="Courier New" w:cs="Courier New" w:hint="default"/>
+      </w:rPr>
+    </w:lvl>
+    <w:lvl w:ilvl="5" w:tplc="04050005" w:tentative="1">
+      <w:start w:val="1"/>
+      <w:numFmt w:val="bullet"/>
+      <w:lvlText w:val=""/>
+      <w:lvlJc w:val="left"/>
+      <w:pPr>
+        <w:ind w:left="4320" w:hanging="360"/>
+      </w:pPr>
+      <w:rPr>
+        <w:rFonts w:ascii="Wingdings" w:hAnsi="Wingdings" w:hint="default"/>
+      </w:rPr>
+    </w:lvl>
+    <w:lvl w:ilvl="6" w:tplc="04050001" w:tentative="1">
+      <w:start w:val="1"/>
+      <w:numFmt w:val="bullet"/>
+      <w:lvlText w:val=""/>
+      <w:lvlJc w:val="left"/>
+      <w:pPr>
+        <w:ind w:left="5040" w:hanging="360"/>
+      </w:pPr>
+      <w:rPr>
+        <w:rFonts w:ascii="Symbol" w:hAnsi="Symbol" w:hint="default"/>
+      </w:rPr>
+    </w:lvl>
+    <w:lvl w:ilvl="7" w:tplc="04050003" w:tentative="1">
+      <w:start w:val="1"/>
+      <w:numFmt w:val="bullet"/>
+      <w:lvlText w:val="o"/>
+      <w:lvlJc w:val="left"/>
+      <w:pPr>
+        <w:ind w:left="5760" w:hanging="360"/>
+      </w:pPr>
+      <w:rPr>
+        <w:rFonts w:ascii="Courier New" w:hAnsi="Courier New" w:cs="Courier New" w:hint="default"/>
+      </w:rPr>
+    </w:lvl>
+    <w:lvl w:ilvl="8" w:tplc="04050005" w:tentative="1">
+      <w:start w:val="1"/>
+      <w:numFmt w:val="bullet"/>
+      <w:lvlText w:val=""/>
+      <w:lvlJc w:val="left"/>
+      <w:pPr>
+        <w:ind w:left="6480" w:hanging="360"/>
+      </w:pPr>
+      <w:rPr>
+        <w:rFonts w:ascii="Wingdings" w:hAnsi="Wingdings" w:hint="default"/>
+      </w:rPr>
+    </w:lvl>
+  </w:abstractNum>
   <w:num w:numId="1" w16cid:durableId="1886793552">
+    <w:abstractNumId w:val="5"/>
+  </w:num>
+  <w:num w:numId="2" w16cid:durableId="2110468148">
     <w:abstractNumId w:val="0"/>
+  </w:num>
+  <w:num w:numId="3" w16cid:durableId="454760124">
+    <w:abstractNumId w:val="4"/>
+  </w:num>
+  <w:num w:numId="4" w16cid:durableId="1153062985">
+    <w:abstractNumId w:val="3"/>
+  </w:num>
+  <w:num w:numId="5" w16cid:durableId="1592353509">
+    <w:abstractNumId w:val="1"/>
+  </w:num>
+  <w:num w:numId="6" w16cid:durableId="777136993">
+    <w:abstractNumId w:val="6"/>
+  </w:num>
+  <w:num w:numId="7" w16cid:durableId="1689788649">
+    <w:abstractNumId w:val="2"/>
   </w:num>
 </w:numbering>
 </file>
@@ -682,7 +2909,6 @@
     <w:next w:val="Normln"/>
     <w:link w:val="Nadpis2Char"/>
     <w:uiPriority w:val="9"/>
-    <w:semiHidden/>
     <w:unhideWhenUsed/>
     <w:qFormat/>
     <w:rsid w:val="00291F7D"/>
@@ -705,7 +2931,6 @@
     <w:next w:val="Normln"/>
     <w:link w:val="Nadpis3Char"/>
     <w:uiPriority w:val="9"/>
-    <w:semiHidden/>
     <w:unhideWhenUsed/>
     <w:qFormat/>
     <w:rsid w:val="00291F7D"/>
@@ -899,7 +3124,6 @@
     <w:basedOn w:val="Standardnpsmoodstavce"/>
     <w:link w:val="Nadpis2"/>
     <w:uiPriority w:val="9"/>
-    <w:semiHidden/>
     <w:rsid w:val="00291F7D"/>
     <w:rPr>
       <w:rFonts w:asciiTheme="majorHAnsi" w:eastAsiaTheme="majorEastAsia" w:hAnsiTheme="majorHAnsi" w:cstheme="majorBidi"/>
@@ -913,7 +3137,6 @@
     <w:basedOn w:val="Standardnpsmoodstavce"/>
     <w:link w:val="Nadpis3"/>
     <w:uiPriority w:val="9"/>
-    <w:semiHidden/>
     <w:rsid w:val="00291F7D"/>
     <w:rPr>
       <w:rFonts w:eastAsiaTheme="majorEastAsia" w:cstheme="majorBidi"/>
@@ -1169,6 +3392,29 @@
       <w:smallCaps/>
       <w:color w:val="0F4761" w:themeColor="accent1" w:themeShade="BF"/>
       <w:spacing w:val="5"/>
+    </w:rPr>
+  </w:style>
+  <w:style w:type="character" w:styleId="Hypertextovodkaz">
+    <w:name w:val="Hyperlink"/>
+    <w:basedOn w:val="Standardnpsmoodstavce"/>
+    <w:uiPriority w:val="99"/>
+    <w:unhideWhenUsed/>
+    <w:rsid w:val="0023051B"/>
+    <w:rPr>
+      <w:color w:val="467886" w:themeColor="hyperlink"/>
+      <w:u w:val="single"/>
+    </w:rPr>
+  </w:style>
+  <w:style w:type="character" w:styleId="Nevyeenzmnka">
+    <w:name w:val="Unresolved Mention"/>
+    <w:basedOn w:val="Standardnpsmoodstavce"/>
+    <w:uiPriority w:val="99"/>
+    <w:semiHidden/>
+    <w:unhideWhenUsed/>
+    <w:rsid w:val="0023051B"/>
+    <w:rPr>
+      <w:color w:val="605E5C"/>
+      <w:shd w:val="clear" w:color="auto" w:fill="E1DFDD"/>
     </w:rPr>
   </w:style>
 </w:styles>
@@ -1467,4 +3713,16 @@
     </a:ext>
   </a:extLst>
 </a:theme>
+</file>
+
+<file path=customXml/item1.xml><?xml version="1.0" encoding="utf-8"?>
+<b:Sources xmlns:b="http://schemas.openxmlformats.org/officeDocument/2006/bibliography" xmlns="http://schemas.openxmlformats.org/officeDocument/2006/bibliography" SelectedStyle="\APASixthEditionOfficeOnline.xsl" StyleName="APA" Version="6"/>
+</file>
+
+<file path=customXml/itemProps1.xml><?xml version="1.0" encoding="utf-8"?>
+<ds:datastoreItem xmlns:ds="http://schemas.openxmlformats.org/officeDocument/2006/customXml" ds:itemID="{789C0AFD-172A-4712-86B1-FA6CDAA5839F}">
+  <ds:schemaRefs>
+    <ds:schemaRef ds:uri="http://schemas.openxmlformats.org/officeDocument/2006/bibliography"/>
+  </ds:schemaRefs>
+</ds:datastoreItem>
 </file>
</xml_diff>